<commit_message>
Manuscript update (but still outdated)
</commit_message>
<xml_diff>
--- a/manuscript/word/manuscript.docx
+++ b/manuscript/word/manuscript.docx
@@ -313,7 +313,27 @@
         <w:rPr>
           <w:rFonts w:cs="Times New Roman"/>
         </w:rPr>
-        <w:t xml:space="preserve"> et al 2015). </w:t>
+        <w:t xml:space="preserve"> </w:t>
+      </w:r>
+      <w:r>
+        <w:rPr>
+          <w:rFonts w:cs="Times New Roman"/>
+          <w:i/>
+        </w:rPr>
+        <w:t>et al</w:t>
+      </w:r>
+      <w:r>
+        <w:rPr>
+          <w:rFonts w:cs="Times New Roman"/>
+          <w:i/>
+        </w:rPr>
+        <w:t>.</w:t>
+      </w:r>
+      <w:r>
+        <w:rPr>
+          <w:rFonts w:cs="Times New Roman"/>
+        </w:rPr>
+        <w:t xml:space="preserve"> 2015). </w:t>
       </w:r>
       <w:r>
         <w:rPr>
@@ -397,7 +417,27 @@
         <w:rPr>
           <w:rFonts w:cs="Times New Roman"/>
         </w:rPr>
-        <w:t xml:space="preserve"> (Berg et al 2015). The range of NMS in </w:t>
+        <w:t xml:space="preserve"> (Berg </w:t>
+      </w:r>
+      <w:r>
+        <w:rPr>
+          <w:rFonts w:cs="Times New Roman"/>
+          <w:i/>
+        </w:rPr>
+        <w:t>et al</w:t>
+      </w:r>
+      <w:r>
+        <w:rPr>
+          <w:rFonts w:cs="Times New Roman"/>
+          <w:i/>
+        </w:rPr>
+        <w:t>.</w:t>
+      </w:r>
+      <w:r>
+        <w:rPr>
+          <w:rFonts w:cs="Times New Roman"/>
+        </w:rPr>
+        <w:t xml:space="preserve"> 2015). The range of NMS in </w:t>
       </w:r>
       <w:r>
         <w:rPr>
@@ -459,7 +499,27 @@
         <w:rPr>
           <w:rFonts w:cs="Times New Roman"/>
         </w:rPr>
-        <w:t xml:space="preserve"> et al 2014). NMS mostly arise from the </w:t>
+        <w:t xml:space="preserve"> </w:t>
+      </w:r>
+      <w:r>
+        <w:rPr>
+          <w:rFonts w:cs="Times New Roman"/>
+          <w:i/>
+        </w:rPr>
+        <w:t>et al</w:t>
+      </w:r>
+      <w:r>
+        <w:rPr>
+          <w:rFonts w:cs="Times New Roman"/>
+          <w:i/>
+        </w:rPr>
+        <w:t>.</w:t>
+      </w:r>
+      <w:r>
+        <w:rPr>
+          <w:rFonts w:cs="Times New Roman"/>
+        </w:rPr>
+        <w:t xml:space="preserve"> 2014). NMS mostly arise from the </w:t>
       </w:r>
       <w:proofErr w:type="spellStart"/>
       <w:r>
@@ -549,7 +609,33 @@
         <w:rPr>
           <w:rFonts w:cs="Times New Roman"/>
         </w:rPr>
-        <w:t xml:space="preserve"> et al 2013: Onset PD 2015)</w:t>
+        <w:t xml:space="preserve"> </w:t>
+      </w:r>
+      <w:r>
+        <w:rPr>
+          <w:rFonts w:cs="Times New Roman"/>
+          <w:i/>
+        </w:rPr>
+        <w:t>et al</w:t>
+      </w:r>
+      <w:r>
+        <w:rPr>
+          <w:rFonts w:cs="Times New Roman"/>
+          <w:i/>
+        </w:rPr>
+        <w:t>.</w:t>
+      </w:r>
+      <w:r>
+        <w:rPr>
+          <w:rFonts w:cs="Times New Roman"/>
+        </w:rPr>
+        <w:t xml:space="preserve"> 2013;</w:t>
+      </w:r>
+      <w:r>
+        <w:rPr>
+          <w:rFonts w:cs="Times New Roman"/>
+        </w:rPr>
+        <w:t xml:space="preserve"> Onset PD 2015)</w:t>
       </w:r>
       <w:r>
         <w:rPr>
@@ -617,7 +703,27 @@
         <w:rPr>
           <w:rFonts w:cs="Times New Roman"/>
         </w:rPr>
-        <w:t xml:space="preserve"> et al 2015; </w:t>
+        <w:t xml:space="preserve"> </w:t>
+      </w:r>
+      <w:r>
+        <w:rPr>
+          <w:rFonts w:cs="Times New Roman"/>
+          <w:i/>
+        </w:rPr>
+        <w:t>et al</w:t>
+      </w:r>
+      <w:r>
+        <w:rPr>
+          <w:rFonts w:cs="Times New Roman"/>
+          <w:i/>
+        </w:rPr>
+        <w:t>.</w:t>
+      </w:r>
+      <w:r>
+        <w:rPr>
+          <w:rFonts w:cs="Times New Roman"/>
+        </w:rPr>
+        <w:t xml:space="preserve"> 2015; </w:t>
       </w:r>
       <w:proofErr w:type="spellStart"/>
       <w:r>
@@ -768,7 +874,21 @@
         <w:rPr>
           <w:rFonts w:cs="Times New Roman"/>
         </w:rPr>
-        <w:t xml:space="preserve"> et al</w:t>
+        <w:t xml:space="preserve"> </w:t>
+      </w:r>
+      <w:r>
+        <w:rPr>
+          <w:rFonts w:cs="Times New Roman"/>
+          <w:i/>
+        </w:rPr>
+        <w:t>et al</w:t>
+      </w:r>
+      <w:r>
+        <w:rPr>
+          <w:rFonts w:cs="Times New Roman"/>
+          <w:i/>
+        </w:rPr>
+        <w:t>.</w:t>
       </w:r>
       <w:r>
         <w:rPr>
@@ -794,7 +914,21 @@
         <w:rPr>
           <w:rFonts w:cs="Times New Roman"/>
         </w:rPr>
-        <w:t xml:space="preserve"> et al</w:t>
+        <w:t xml:space="preserve"> </w:t>
+      </w:r>
+      <w:r>
+        <w:rPr>
+          <w:rFonts w:cs="Times New Roman"/>
+          <w:i/>
+        </w:rPr>
+        <w:t>et al</w:t>
+      </w:r>
+      <w:r>
+        <w:rPr>
+          <w:rFonts w:cs="Times New Roman"/>
+          <w:i/>
+        </w:rPr>
+        <w:t>.</w:t>
       </w:r>
       <w:r>
         <w:rPr>
@@ -820,7 +954,21 @@
         <w:rPr>
           <w:rFonts w:cs="Times New Roman"/>
         </w:rPr>
-        <w:t xml:space="preserve"> et al</w:t>
+        <w:t xml:space="preserve"> </w:t>
+      </w:r>
+      <w:r>
+        <w:rPr>
+          <w:rFonts w:cs="Times New Roman"/>
+          <w:i/>
+        </w:rPr>
+        <w:t>et al</w:t>
+      </w:r>
+      <w:r>
+        <w:rPr>
+          <w:rFonts w:cs="Times New Roman"/>
+          <w:i/>
+        </w:rPr>
+        <w:t>.</w:t>
       </w:r>
       <w:r>
         <w:rPr>
@@ -873,7 +1021,14 @@
         <w:rPr>
           <w:rFonts w:cs="Times New Roman"/>
         </w:rPr>
-        <w:t xml:space="preserve">However, non-motor symptoms are an important part of the disorder and several studies have explored PD subtypes considering motor subtypes and their association with several non-motor facets of the disease such as psychopathology and cognition (Graham and </w:t>
+        <w:t>However, non-motor symptoms are an important part of the disorder and several studies have explored PD subtypes considering motor subtypes and their association with several non-</w:t>
+      </w:r>
+      <w:r>
+        <w:rPr>
+          <w:rFonts w:cs="Times New Roman"/>
+        </w:rPr>
+        <w:lastRenderedPageBreak/>
+        <w:t xml:space="preserve">motor facets of the disease such as psychopathology and cognition (Graham and </w:t>
       </w:r>
       <w:proofErr w:type="spellStart"/>
       <w:r>
@@ -894,7 +1049,6 @@
         <w:rPr>
           <w:rFonts w:cs="Times New Roman"/>
         </w:rPr>
-        <w:lastRenderedPageBreak/>
         <w:t>Reijnders</w:t>
       </w:r>
       <w:proofErr w:type="spellEnd"/>
@@ -902,7 +1056,20 @@
         <w:rPr>
           <w:rFonts w:cs="Times New Roman"/>
         </w:rPr>
-        <w:t xml:space="preserve"> et al., 2009; </w:t>
+        <w:t xml:space="preserve"> </w:t>
+      </w:r>
+      <w:r>
+        <w:rPr>
+          <w:rFonts w:cs="Times New Roman"/>
+          <w:i/>
+        </w:rPr>
+        <w:t>et al</w:t>
+      </w:r>
+      <w:r>
+        <w:rPr>
+          <w:rFonts w:cs="Times New Roman"/>
+        </w:rPr>
+        <w:t xml:space="preserve">., 2009; </w:t>
       </w:r>
       <w:proofErr w:type="spellStart"/>
       <w:r>
@@ -916,7 +1083,33 @@
         <w:rPr>
           <w:rFonts w:cs="Times New Roman"/>
         </w:rPr>
-        <w:t xml:space="preserve"> et al., 2009; Burn et al., 2012; </w:t>
+        <w:t xml:space="preserve"> </w:t>
+      </w:r>
+      <w:r>
+        <w:rPr>
+          <w:rFonts w:cs="Times New Roman"/>
+          <w:i/>
+        </w:rPr>
+        <w:t>et al</w:t>
+      </w:r>
+      <w:r>
+        <w:rPr>
+          <w:rFonts w:cs="Times New Roman"/>
+        </w:rPr>
+        <w:t xml:space="preserve">., 2009; Burn </w:t>
+      </w:r>
+      <w:r>
+        <w:rPr>
+          <w:rFonts w:cs="Times New Roman"/>
+          <w:i/>
+        </w:rPr>
+        <w:t>et al</w:t>
+      </w:r>
+      <w:r>
+        <w:rPr>
+          <w:rFonts w:cs="Times New Roman"/>
+        </w:rPr>
+        <w:t xml:space="preserve">., 2012; </w:t>
       </w:r>
       <w:proofErr w:type="spellStart"/>
       <w:r>
@@ -930,7 +1123,20 @@
         <w:rPr>
           <w:rFonts w:cs="Times New Roman"/>
         </w:rPr>
-        <w:t xml:space="preserve"> et al., 2012), REM sleep behavior disorder (</w:t>
+        <w:t xml:space="preserve"> </w:t>
+      </w:r>
+      <w:r>
+        <w:rPr>
+          <w:rFonts w:cs="Times New Roman"/>
+          <w:i/>
+        </w:rPr>
+        <w:t>et al</w:t>
+      </w:r>
+      <w:r>
+        <w:rPr>
+          <w:rFonts w:cs="Times New Roman"/>
+        </w:rPr>
+        <w:t>., 2012), REM sleep behavior disorder (</w:t>
       </w:r>
       <w:proofErr w:type="spellStart"/>
       <w:r>
@@ -944,7 +1150,20 @@
         <w:rPr>
           <w:rFonts w:cs="Times New Roman"/>
         </w:rPr>
-        <w:t xml:space="preserve"> et al., 2012); and visual daily activities (</w:t>
+        <w:t xml:space="preserve"> </w:t>
+      </w:r>
+      <w:r>
+        <w:rPr>
+          <w:rFonts w:cs="Times New Roman"/>
+          <w:i/>
+        </w:rPr>
+        <w:t>et al</w:t>
+      </w:r>
+      <w:r>
+        <w:rPr>
+          <w:rFonts w:cs="Times New Roman"/>
+        </w:rPr>
+        <w:t>., 2012); and visual daily activities (</w:t>
       </w:r>
       <w:proofErr w:type="spellStart"/>
       <w:r>
@@ -958,7 +1177,20 @@
         <w:rPr>
           <w:rFonts w:cs="Times New Roman"/>
         </w:rPr>
-        <w:t xml:space="preserve"> et al. 2011).</w:t>
+        <w:t xml:space="preserve"> </w:t>
+      </w:r>
+      <w:r>
+        <w:rPr>
+          <w:rFonts w:cs="Times New Roman"/>
+          <w:i/>
+        </w:rPr>
+        <w:t>et al</w:t>
+      </w:r>
+      <w:r>
+        <w:rPr>
+          <w:rFonts w:cs="Times New Roman"/>
+        </w:rPr>
+        <w:t>. 2011).</w:t>
       </w:r>
     </w:p>
     <w:p>
@@ -986,7 +1218,20 @@
         <w:rPr>
           <w:rFonts w:cs="Times New Roman"/>
         </w:rPr>
-        <w:t xml:space="preserve"> et al., 2016), but few studies have been carried out exploring the combination of the motor disturbances and a wide diversity of NMS for obtaining a more complete picture of the reality in regard to the potential existence of subtypes characterized by a specific mixture of motor and non-motor manifestations (van </w:t>
+        <w:t xml:space="preserve"> </w:t>
+      </w:r>
+      <w:r>
+        <w:rPr>
+          <w:rFonts w:cs="Times New Roman"/>
+          <w:i/>
+        </w:rPr>
+        <w:t>et al</w:t>
+      </w:r>
+      <w:r>
+        <w:rPr>
+          <w:rFonts w:cs="Times New Roman"/>
+        </w:rPr>
+        <w:t xml:space="preserve">., 2016), but few studies have been carried out exploring the combination of the motor disturbances and a wide diversity of NMS for obtaining a more complete picture of the reality in regard to the potential existence of subtypes characterized by a specific mixture of motor and non-motor manifestations (van </w:t>
       </w:r>
       <w:proofErr w:type="spellStart"/>
       <w:r>
@@ -1000,7 +1245,20 @@
         <w:rPr>
           <w:rFonts w:cs="Times New Roman"/>
         </w:rPr>
-        <w:t xml:space="preserve"> et al., 2011; </w:t>
+        <w:t xml:space="preserve"> </w:t>
+      </w:r>
+      <w:r>
+        <w:rPr>
+          <w:rFonts w:cs="Times New Roman"/>
+          <w:i/>
+        </w:rPr>
+        <w:t>et al</w:t>
+      </w:r>
+      <w:r>
+        <w:rPr>
+          <w:rFonts w:cs="Times New Roman"/>
+        </w:rPr>
+        <w:t xml:space="preserve">., 2011; </w:t>
       </w:r>
       <w:proofErr w:type="spellStart"/>
       <w:r>
@@ -1014,7 +1272,20 @@
         <w:rPr>
           <w:rFonts w:cs="Times New Roman"/>
         </w:rPr>
-        <w:t xml:space="preserve"> et al., 2013; </w:t>
+        <w:t xml:space="preserve"> </w:t>
+      </w:r>
+      <w:r>
+        <w:rPr>
+          <w:rFonts w:cs="Times New Roman"/>
+          <w:i/>
+        </w:rPr>
+        <w:t>et al</w:t>
+      </w:r>
+      <w:r>
+        <w:rPr>
+          <w:rFonts w:cs="Times New Roman"/>
+        </w:rPr>
+        <w:t xml:space="preserve">., 2013; </w:t>
       </w:r>
       <w:proofErr w:type="spellStart"/>
       <w:r>
@@ -1028,7 +1299,46 @@
         <w:rPr>
           <w:rFonts w:cs="Times New Roman"/>
         </w:rPr>
-        <w:t xml:space="preserve"> et al., 2015; Ba et al., 2016), with prognostic connotations (de Lau et al., 2014). </w:t>
+        <w:t xml:space="preserve"> </w:t>
+      </w:r>
+      <w:r>
+        <w:rPr>
+          <w:rFonts w:cs="Times New Roman"/>
+          <w:i/>
+        </w:rPr>
+        <w:t>et al</w:t>
+      </w:r>
+      <w:r>
+        <w:rPr>
+          <w:rFonts w:cs="Times New Roman"/>
+        </w:rPr>
+        <w:t xml:space="preserve">., 2015; Ba </w:t>
+      </w:r>
+      <w:r>
+        <w:rPr>
+          <w:rFonts w:cs="Times New Roman"/>
+          <w:i/>
+        </w:rPr>
+        <w:t>et al</w:t>
+      </w:r>
+      <w:r>
+        <w:rPr>
+          <w:rFonts w:cs="Times New Roman"/>
+        </w:rPr>
+        <w:t xml:space="preserve">., 2016), with prognostic connotations (de Lau </w:t>
+      </w:r>
+      <w:r>
+        <w:rPr>
+          <w:rFonts w:cs="Times New Roman"/>
+          <w:i/>
+        </w:rPr>
+        <w:t>et al</w:t>
+      </w:r>
+      <w:r>
+        <w:rPr>
+          <w:rFonts w:cs="Times New Roman"/>
+        </w:rPr>
+        <w:t xml:space="preserve">., 2014). </w:t>
       </w:r>
     </w:p>
     <w:p>
@@ -1161,7 +1471,20 @@
         <w:rPr>
           <w:rFonts w:cs="Times New Roman"/>
         </w:rPr>
-        <w:t>) (Martinez-Martin et al., 2009a) and baseline data fr</w:t>
+        <w:t xml:space="preserve">) (Martinez-Martin </w:t>
+      </w:r>
+      <w:r>
+        <w:rPr>
+          <w:rFonts w:cs="Times New Roman"/>
+          <w:i/>
+        </w:rPr>
+        <w:t>et al</w:t>
+      </w:r>
+      <w:r>
+        <w:rPr>
+          <w:rFonts w:cs="Times New Roman"/>
+        </w:rPr>
+        <w:t>., 2009a) and baseline data fr</w:t>
       </w:r>
       <w:r>
         <w:rPr>
@@ -1201,7 +1524,20 @@
         <w:rPr>
           <w:rFonts w:cs="Times New Roman"/>
         </w:rPr>
-        <w:t xml:space="preserve"> et al., 2013).</w:t>
+        <w:t xml:space="preserve"> </w:t>
+      </w:r>
+      <w:r>
+        <w:rPr>
+          <w:rFonts w:cs="Times New Roman"/>
+          <w:i/>
+        </w:rPr>
+        <w:t>et al</w:t>
+      </w:r>
+      <w:r>
+        <w:rPr>
+          <w:rFonts w:cs="Times New Roman"/>
+        </w:rPr>
+        <w:t>., 2013).</w:t>
       </w:r>
       <w:r>
         <w:rPr>
@@ -1244,7 +1580,20 @@
         <w:rPr>
           <w:rFonts w:cs="Times New Roman"/>
         </w:rPr>
-        <w:t xml:space="preserve">Consecutive patients, both genders, any disease stage, diagnosed with PD by a neurologist with competence in movement disorders and according to internationally recognized criteria (Gibb and Lees, 1988; Lees et al., 2009). For the NMSS study, patients had to be older than 30 years, but for inclusion of NILS patients there was no age limit. Exclusion criteria were: inability to read, understand, or answer written questionnaires; comorbidity, </w:t>
+        <w:t xml:space="preserve">Consecutive patients, both genders, any disease stage, diagnosed with PD by a neurologist with competence in movement disorders and according to internationally recognized criteria (Gibb and Lees, 1988; Lees </w:t>
+      </w:r>
+      <w:r>
+        <w:rPr>
+          <w:rFonts w:cs="Times New Roman"/>
+          <w:i/>
+        </w:rPr>
+        <w:t>et al</w:t>
+      </w:r>
+      <w:r>
+        <w:rPr>
+          <w:rFonts w:cs="Times New Roman"/>
+        </w:rPr>
+        <w:t xml:space="preserve">., 2009). For the NMSS study, patients had to be older than 30 years, but for inclusion of NILS patients there was no age limit. Exclusion criteria were: inability to read, understand, or answer written questionnaires; comorbidity, </w:t>
       </w:r>
       <w:proofErr w:type="spellStart"/>
       <w:r>
@@ -1338,13 +1687,39 @@
         <w:rPr>
           <w:rFonts w:cs="Times New Roman"/>
         </w:rPr>
-        <w:t xml:space="preserve"> et al., 2004;</w:t>
-      </w:r>
-      <w:r>
-        <w:rPr>
-          <w:rFonts w:cs="Times New Roman"/>
-        </w:rPr>
-        <w:t xml:space="preserve"> Martinez-Martin et al., 2005).</w:t>
+        <w:t xml:space="preserve"> </w:t>
+      </w:r>
+      <w:r>
+        <w:rPr>
+          <w:rFonts w:cs="Times New Roman"/>
+          <w:i/>
+        </w:rPr>
+        <w:t>et al</w:t>
+      </w:r>
+      <w:r>
+        <w:rPr>
+          <w:rFonts w:cs="Times New Roman"/>
+        </w:rPr>
+        <w:t>., 2004;</w:t>
+      </w:r>
+      <w:r>
+        <w:rPr>
+          <w:rFonts w:cs="Times New Roman"/>
+        </w:rPr>
+        <w:t xml:space="preserve"> Martinez-Martin </w:t>
+      </w:r>
+      <w:r>
+        <w:rPr>
+          <w:rFonts w:cs="Times New Roman"/>
+          <w:i/>
+        </w:rPr>
+        <w:t>et al</w:t>
+      </w:r>
+      <w:r>
+        <w:rPr>
+          <w:rFonts w:cs="Times New Roman"/>
+        </w:rPr>
+        <w:t>., 2005).</w:t>
       </w:r>
     </w:p>
     <w:p>
@@ -1382,13 +1757,39 @@
         <w:rPr>
           <w:rFonts w:cs="Times New Roman"/>
         </w:rPr>
-        <w:t xml:space="preserve"> et al., 2007;</w:t>
-      </w:r>
-      <w:r>
-        <w:rPr>
-          <w:rFonts w:cs="Times New Roman"/>
-        </w:rPr>
-        <w:t xml:space="preserve"> Martinez-Martin et al., 2009a), a </w:t>
+        <w:t xml:space="preserve"> </w:t>
+      </w:r>
+      <w:r>
+        <w:rPr>
+          <w:rFonts w:cs="Times New Roman"/>
+          <w:i/>
+        </w:rPr>
+        <w:t>et al</w:t>
+      </w:r>
+      <w:r>
+        <w:rPr>
+          <w:rFonts w:cs="Times New Roman"/>
+        </w:rPr>
+        <w:t>., 2007;</w:t>
+      </w:r>
+      <w:r>
+        <w:rPr>
+          <w:rFonts w:cs="Times New Roman"/>
+        </w:rPr>
+        <w:t xml:space="preserve"> Martinez-Martin </w:t>
+      </w:r>
+      <w:r>
+        <w:rPr>
+          <w:rFonts w:cs="Times New Roman"/>
+          <w:i/>
+        </w:rPr>
+        <w:t>et al</w:t>
+      </w:r>
+      <w:r>
+        <w:rPr>
+          <w:rFonts w:cs="Times New Roman"/>
+        </w:rPr>
+        <w:t xml:space="preserve">., 2009a), a </w:t>
       </w:r>
       <w:r>
         <w:rPr>
@@ -1492,7 +1893,33 @@
         <w:rPr>
           <w:rFonts w:cs="Times New Roman"/>
         </w:rPr>
-        <w:t>The Clinical Impression of Severity Index for PD (CISI-PD), a global evaluation of motor signs; disability; motor complications; and cognitive status. Items are rated from 0, normal, to 6, very severe, the total score running from 0 to 24 (Martinez-Martin et al., 2006; Martinez-Martin et al., 2009b).</w:t>
+        <w:t xml:space="preserve">The Clinical Impression of Severity Index for PD (CISI-PD), a global evaluation of motor signs; disability; motor complications; and cognitive status. Items are rated from 0, normal, to 6, very severe, the total score running from 0 to 24 (Martinez-Martin </w:t>
+      </w:r>
+      <w:r>
+        <w:rPr>
+          <w:rFonts w:cs="Times New Roman"/>
+          <w:i/>
+        </w:rPr>
+        <w:t>et al</w:t>
+      </w:r>
+      <w:r>
+        <w:rPr>
+          <w:rFonts w:cs="Times New Roman"/>
+        </w:rPr>
+        <w:t xml:space="preserve">., 2006; Martinez-Martin </w:t>
+      </w:r>
+      <w:r>
+        <w:rPr>
+          <w:rFonts w:cs="Times New Roman"/>
+          <w:i/>
+        </w:rPr>
+        <w:t>et al</w:t>
+      </w:r>
+      <w:r>
+        <w:rPr>
+          <w:rFonts w:cs="Times New Roman"/>
+        </w:rPr>
+        <w:t>., 2009b).</w:t>
       </w:r>
     </w:p>
     <w:p>
@@ -1521,7 +1948,20 @@
         <w:rPr>
           <w:rFonts w:cs="Times New Roman"/>
         </w:rPr>
-        <w:t>The NMSS validation study received ethical approval from Carlos III Institute of Health, Madrid, Spain and local research ethics committees (Martinez-Martin et al., 2009a). The NILS is included in UK Department of Health portfolio of approved</w:t>
+        <w:t xml:space="preserve">The NMSS validation study received ethical approval from Carlos III Institute of Health, Madrid, Spain and local research ethics committees (Martinez-Martin </w:t>
+      </w:r>
+      <w:r>
+        <w:rPr>
+          <w:rFonts w:cs="Times New Roman"/>
+          <w:i/>
+        </w:rPr>
+        <w:t>et al</w:t>
+      </w:r>
+      <w:r>
+        <w:rPr>
+          <w:rFonts w:cs="Times New Roman"/>
+        </w:rPr>
+        <w:t>., 2009a). The NILS is included in UK Department of Health portfolio of approved</w:t>
       </w:r>
       <w:r>
         <w:rPr>
@@ -1841,7 +2281,19 @@
         <w:rPr>
           <w:rFonts w:cs="Times New Roman"/>
         </w:rPr>
-        <w:t xml:space="preserve">glomerative clustering on the 30 </w:t>
+        <w:t xml:space="preserve">glomerative clustering </w:t>
+      </w:r>
+      <w:r>
+        <w:rPr>
+          <w:rFonts w:cs="Times New Roman"/>
+        </w:rPr>
+        <w:t xml:space="preserve">(UPGMA) </w:t>
+      </w:r>
+      <w:r>
+        <w:rPr>
+          <w:rFonts w:cs="Times New Roman"/>
+        </w:rPr>
+        <w:t xml:space="preserve">on the 30 </w:t>
       </w:r>
       <w:r>
         <w:rPr>
@@ -1965,7 +2417,33 @@
         <w:rPr>
           <w:rFonts w:cs="Times New Roman"/>
         </w:rPr>
-        <w:t xml:space="preserve"> (2001) </w:t>
+        <w:t xml:space="preserve"> </w:t>
+      </w:r>
+      <w:r>
+        <w:rPr>
+          <w:rFonts w:cs="Times New Roman"/>
+          <w:i/>
+        </w:rPr>
+        <w:t>et al</w:t>
+      </w:r>
+      <w:r>
+        <w:rPr>
+          <w:rFonts w:cs="Times New Roman"/>
+        </w:rPr>
+        <w:t>.</w:t>
+      </w:r>
+      <w:r>
+        <w:rPr>
+          <w:rFonts w:cs="Times New Roman"/>
+          <w:i/>
+        </w:rPr>
+        <w:t xml:space="preserve"> </w:t>
+      </w:r>
+      <w:r>
+        <w:rPr>
+          <w:rFonts w:cs="Times New Roman"/>
+        </w:rPr>
+        <w:t xml:space="preserve">(2001) </w:t>
       </w:r>
       <w:r>
         <w:rPr>
@@ -2081,7 +2559,27 @@
         <w:rPr>
           <w:rFonts w:cs="Times New Roman"/>
         </w:rPr>
-        <w:t xml:space="preserve"> The same method was applied for the symptoms clustering, and the optimal number of clusters indicated was</w:t>
+        <w:t xml:space="preserve"> The same method was applied for the symptoms clustering, and the optimal </w:t>
+      </w:r>
+      <w:proofErr w:type="spellStart"/>
+      <w:r>
+        <w:rPr>
+          <w:rFonts w:cs="Times New Roman"/>
+        </w:rPr>
+        <w:t>numbe</w:t>
+      </w:r>
+      <w:proofErr w:type="spellEnd"/>
+      <w:r>
+        <w:rPr>
+          <w:rFonts w:cs="Times New Roman"/>
+        </w:rPr>
+        <w:tab/>
+      </w:r>
+      <w:r>
+        <w:rPr>
+          <w:rFonts w:cs="Times New Roman"/>
+        </w:rPr>
+        <w:t>r of clusters indicated was</w:t>
       </w:r>
       <m:oMath>
         <m:r>
@@ -2283,14 +2781,39 @@
         <w:rPr>
           <w:rFonts w:cs="Times New Roman"/>
         </w:rPr>
-        <w:t xml:space="preserve"> means and proportions across the clusters found, using Bonferroni correction for multiple testing with corrected </w:t>
+        <w:t xml:space="preserve"> means and proportions across the clusters found, using Bonferroni correction for multiple testing with corrected</w:t>
+      </w:r>
+      <w:r>
+        <w:rPr>
+          <w:rFonts w:cs="Times New Roman"/>
+        </w:rPr>
+        <w:t xml:space="preserve"> </w:t>
+      </w:r>
+      <w:r>
+        <w:rPr>
+          <w:rFonts w:cs="Times New Roman"/>
+          <w:i/>
+        </w:rPr>
+        <w:t>p</w:t>
+      </w:r>
+      <w:r>
+        <w:rPr>
+          <w:rFonts w:cs="Times New Roman"/>
+        </w:rPr>
+        <w:t>-value</w:t>
+      </w:r>
+      <w:r>
+        <w:rPr>
+          <w:rFonts w:cs="Times New Roman"/>
+        </w:rPr>
+        <w:t xml:space="preserve"> </w:t>
       </w:r>
       <m:oMath>
         <m:r>
           <w:rPr>
             <w:rFonts w:ascii="Cambria Math" w:hAnsi="Cambria Math" w:cs="Times New Roman"/>
           </w:rPr>
-          <m:t>p&lt;0.05</m:t>
+          <m:t>&lt;0.05</m:t>
         </m:r>
       </m:oMath>
       <w:r>
@@ -2723,7 +3246,27 @@
         <w:rPr>
           <w:rFonts w:cs="Times New Roman"/>
         </w:rPr>
-        <w:t>atistical significance (</w:t>
+        <w:t>atistical significance</w:t>
+      </w:r>
+      <w:r>
+        <w:rPr>
+          <w:rFonts w:cs="Times New Roman"/>
+        </w:rPr>
+        <w:t xml:space="preserve"> </w:t>
+      </w:r>
+      <w:r>
+        <w:rPr>
+          <w:rFonts w:cs="Times New Roman"/>
+          <w:b/>
+          <w:highlight w:val="yellow"/>
+        </w:rPr>
+        <w:t>??</w:t>
+      </w:r>
+      <w:r>
+        <w:rPr>
+          <w:rFonts w:cs="Times New Roman"/>
+        </w:rPr>
+        <w:t xml:space="preserve"> (</w:t>
       </w:r>
       <m:oMath>
         <m:r>
@@ -6220,7 +6763,15 @@
         <w:rPr>
           <w:rFonts w:cs="Times New Roman"/>
         </w:rPr>
-        <w:t xml:space="preserve"> less than 4, with the exception of tremor, which was especially high.</w:t>
+        <w:t xml:space="preserve"> less than 4, with the exception of tremor, wh</w:t>
+      </w:r>
+      <w:bookmarkStart w:id="0" w:name="_GoBack"/>
+      <w:bookmarkEnd w:id="0"/>
+      <w:r>
+        <w:rPr>
+          <w:rFonts w:cs="Times New Roman"/>
+        </w:rPr>
+        <w:t>ich was especially high.</w:t>
       </w:r>
       <w:r>
         <w:rPr>
@@ -23443,15 +23994,7 @@
         <w:rPr>
           <w:rFonts w:cs="Times New Roman"/>
         </w:rPr>
-        <w:t xml:space="preserve"> c</w:t>
-      </w:r>
-      <w:bookmarkStart w:id="0" w:name="_GoBack"/>
-      <w:bookmarkEnd w:id="0"/>
-      <w:r>
-        <w:rPr>
-          <w:rFonts w:cs="Times New Roman"/>
-        </w:rPr>
-        <w:t xml:space="preserve">lusters in the symptoms clustering as </w:t>
+        <w:t xml:space="preserve"> clusters in the symptoms clustering as </w:t>
       </w:r>
       <m:oMath>
         <m:sSub>
@@ -26895,7 +27438,20 @@
         <w:rPr>
           <w:rFonts w:cs="Times New Roman"/>
         </w:rPr>
-        <w:t xml:space="preserve"> et al.</w:t>
+        <w:t xml:space="preserve"> </w:t>
+      </w:r>
+      <w:r>
+        <w:rPr>
+          <w:rFonts w:cs="Times New Roman"/>
+          <w:i/>
+        </w:rPr>
+        <w:t>et al</w:t>
+      </w:r>
+      <w:r>
+        <w:rPr>
+          <w:rFonts w:cs="Times New Roman"/>
+        </w:rPr>
+        <w:t>.</w:t>
       </w:r>
       <w:r>
         <w:rPr>
@@ -27354,7 +27910,20 @@
         <w:rPr>
           <w:rFonts w:cs="Times New Roman"/>
         </w:rPr>
-        <w:t xml:space="preserve"> the highest cluster mean, even higher than the severe subtype 4. This motor-dominant cluster may thus overlap with Ma et al.’s tremor dominant/slow progression cl</w:t>
+        <w:t xml:space="preserve"> the highest cluster mean, even higher than the severe subtype 4. This motor-dominant cluster may thus overlap with Ma </w:t>
+      </w:r>
+      <w:r>
+        <w:rPr>
+          <w:rFonts w:cs="Times New Roman"/>
+          <w:i/>
+        </w:rPr>
+        <w:t>et al</w:t>
+      </w:r>
+      <w:r>
+        <w:rPr>
+          <w:rFonts w:cs="Times New Roman"/>
+        </w:rPr>
+        <w:t>.’s tremor dominant/slow progression cl</w:t>
       </w:r>
       <w:r>
         <w:rPr>
@@ -27386,7 +27955,20 @@
         <w:rPr>
           <w:rFonts w:cs="Times New Roman"/>
         </w:rPr>
-        <w:t>creasing PD duration scores for clusters 1 and 4, Ma et al.’s rapid disease progression/late onset and tremor dominant/slow progression clusters were mostly not found in this dataset, save for the tremor-dominant motor cluster.</w:t>
+        <w:t xml:space="preserve">creasing PD duration scores for clusters 1 and 4, Ma </w:t>
+      </w:r>
+      <w:r>
+        <w:rPr>
+          <w:rFonts w:cs="Times New Roman"/>
+          <w:i/>
+        </w:rPr>
+        <w:t>et al</w:t>
+      </w:r>
+      <w:r>
+        <w:rPr>
+          <w:rFonts w:cs="Times New Roman"/>
+        </w:rPr>
+        <w:t>.’s rapid disease progression/late onset and tremor dominant/slow progression clusters were mostly not found in this dataset, save for the tremor-dominant motor cluster.</w:t>
       </w:r>
     </w:p>
     <w:p>
@@ -27826,7 +28408,16 @@
       </w:r>
       <w:proofErr w:type="spellEnd"/>
       <w:r>
-        <w:t xml:space="preserve"> BR, Chan P, Dubois B, et al. MDS research</w:t>
+        <w:t xml:space="preserve"> BR, Chan P, Dubois B, </w:t>
+      </w:r>
+      <w:r>
+        <w:rPr>
+          <w:i/>
+        </w:rPr>
+        <w:t>et al</w:t>
+      </w:r>
+      <w:r>
+        <w:t>. MDS research</w:t>
       </w:r>
       <w:r>
         <w:t xml:space="preserve"> </w:t>
@@ -27930,7 +28521,16 @@
       </w:r>
       <w:proofErr w:type="spellEnd"/>
       <w:r>
-        <w:t xml:space="preserve"> F, Odin P et al. The</w:t>
+        <w:t xml:space="preserve"> F, Odin P </w:t>
+      </w:r>
+      <w:r>
+        <w:rPr>
+          <w:i/>
+        </w:rPr>
+        <w:t>et al</w:t>
+      </w:r>
+      <w:r>
+        <w:t>. The</w:t>
       </w:r>
       <w:r>
         <w:t xml:space="preserve"> </w:t>
@@ -28093,7 +28693,16 @@
       </w:r>
       <w:proofErr w:type="spellEnd"/>
       <w:r>
-        <w:t xml:space="preserve"> M, Longo K, et al. The heterogeneity</w:t>
+        <w:t xml:space="preserve"> M, Longo K, </w:t>
+      </w:r>
+      <w:r>
+        <w:rPr>
+          <w:i/>
+        </w:rPr>
+        <w:t>et al</w:t>
+      </w:r>
+      <w:r>
+        <w:t>. The heterogeneity</w:t>
       </w:r>
       <w:r>
         <w:t xml:space="preserve"> </w:t>
@@ -28503,7 +29112,16 @@
       </w:r>
       <w:proofErr w:type="spellEnd"/>
       <w:r>
-        <w:t xml:space="preserve"> L, et al. Variable</w:t>
+        <w:t xml:space="preserve"> L, </w:t>
+      </w:r>
+      <w:r>
+        <w:rPr>
+          <w:i/>
+        </w:rPr>
+        <w:t>et al</w:t>
+      </w:r>
+      <w:r>
+        <w:t>. Variable</w:t>
       </w:r>
       <w:r>
         <w:t xml:space="preserve"> </w:t>
@@ -28704,13 +29322,16 @@
       </w:r>
       <w:proofErr w:type="spellEnd"/>
       <w:r>
-        <w:t xml:space="preserve"> U, et</w:t>
-      </w:r>
-      <w:r>
-        <w:t xml:space="preserve"> </w:t>
-      </w:r>
-      <w:r>
-        <w:t>al. A short scale for the assessment of motor impairments and disabilities in Parkinson’s</w:t>
+        <w:t xml:space="preserve"> U, </w:t>
+      </w:r>
+      <w:r>
+        <w:rPr>
+          <w:i/>
+        </w:rPr>
+        <w:t>et al</w:t>
+      </w:r>
+      <w:r>
+        <w:t>. A short scale for the assessment of motor impairments and disabilities in Parkinson’s</w:t>
       </w:r>
       <w:r>
         <w:t xml:space="preserve"> </w:t>
@@ -28823,7 +29444,16 @@
       </w:r>
       <w:proofErr w:type="spellEnd"/>
       <w:r>
-        <w:t xml:space="preserve"> JC, et al. The SCOPA-Motor Scale for assessment of Parkinson’s disease is a</w:t>
+        <w:t xml:space="preserve"> JC, </w:t>
+      </w:r>
+      <w:r>
+        <w:rPr>
+          <w:i/>
+        </w:rPr>
+        <w:t>et al</w:t>
+      </w:r>
+      <w:r>
+        <w:t>. The SCOPA-Motor Scale for assessment of Parkinson’s disease is a</w:t>
       </w:r>
       <w:r>
         <w:t xml:space="preserve"> </w:t>
@@ -28957,7 +29587,16 @@
       </w:r>
       <w:proofErr w:type="spellEnd"/>
       <w:r>
-        <w:t xml:space="preserve"> FJ, et al. International study on the psychometric attributes of the Non-Motor Symptoms Scale in Parkinson disease. Neurology 2009a; 73(19): 1584-91.</w:t>
+        <w:t xml:space="preserve"> FJ, </w:t>
+      </w:r>
+      <w:r>
+        <w:rPr>
+          <w:i/>
+        </w:rPr>
+        <w:t>et al</w:t>
+      </w:r>
+      <w:r>
+        <w:t>. International study on the psychometric attributes of the Non-Motor Symptoms Scale in Parkinson disease. Neurology 2009a; 73(19): 1584-91.</w:t>
       </w:r>
     </w:p>
     <w:p>
@@ -29054,7 +29693,16 @@
       </w:r>
       <w:proofErr w:type="spellEnd"/>
       <w:r>
-        <w:t xml:space="preserve"> W, et al. MDS clinical</w:t>
+        <w:t xml:space="preserve"> W, </w:t>
+      </w:r>
+      <w:r>
+        <w:rPr>
+          <w:i/>
+        </w:rPr>
+        <w:t>et al</w:t>
+      </w:r>
+      <w:r>
+        <w:t>. MDS clinical</w:t>
       </w:r>
       <w:r>
         <w:t xml:space="preserve"> </w:t>
@@ -29123,7 +29771,16 @@
       </w:r>
       <w:proofErr w:type="spellEnd"/>
       <w:r>
-        <w:t xml:space="preserve"> F, Odin P, et al. A</w:t>
+        <w:t xml:space="preserve"> F, Odin P, </w:t>
+      </w:r>
+      <w:r>
+        <w:rPr>
+          <w:i/>
+        </w:rPr>
+        <w:t>et al</w:t>
+      </w:r>
+      <w:r>
+        <w:t>. A</w:t>
       </w:r>
       <w:r>
         <w:t xml:space="preserve"> </w:t>
@@ -29283,7 +29940,16 @@
       </w:r>
       <w:proofErr w:type="spellEnd"/>
       <w:r>
-        <w:t xml:space="preserve"> J, et al. Rapid eye movement sleep behavior disorder and subtypes of Parkinson’s disease. </w:t>
+        <w:t xml:space="preserve"> J, </w:t>
+      </w:r>
+      <w:r>
+        <w:rPr>
+          <w:i/>
+        </w:rPr>
+        <w:t>et al</w:t>
+      </w:r>
+      <w:r>
+        <w:t xml:space="preserve">. Rapid eye movement sleep behavior disorder and subtypes of Parkinson’s disease. </w:t>
       </w:r>
       <w:proofErr w:type="spellStart"/>
       <w:r>
@@ -29750,7 +30416,16 @@
       </w:r>
       <w:proofErr w:type="spellEnd"/>
       <w:r>
-        <w:t xml:space="preserve"> J, et al.</w:t>
+        <w:t xml:space="preserve"> J, </w:t>
+      </w:r>
+      <w:r>
+        <w:rPr>
+          <w:i/>
+        </w:rPr>
+        <w:t>et al</w:t>
+      </w:r>
+      <w:r>
+        <w:t>.</w:t>
       </w:r>
       <w:r>
         <w:t xml:space="preserve"> </w:t>
@@ -29992,7 +30667,13 @@
       </w:r>
       <w:proofErr w:type="spellEnd"/>
       <w:r>
-        <w:t xml:space="preserve"> et al</w:t>
+        <w:t xml:space="preserve"> </w:t>
+      </w:r>
+      <w:r>
+        <w:rPr>
+          <w:i/>
+        </w:rPr>
+        <w:t>et al</w:t>
       </w:r>
       <w:r>
         <w:t>.</w:t>
@@ -31901,7 +32582,7 @@
 </file>
 
 <file path=customXml/itemProps1.xml><?xml version="1.0" encoding="utf-8"?>
-<ds:datastoreItem xmlns:ds="http://schemas.openxmlformats.org/officeDocument/2006/customXml" ds:itemID="{9CA688B5-5313-5146-8500-D1B9968A0F38}">
+<ds:datastoreItem xmlns:ds="http://schemas.openxmlformats.org/officeDocument/2006/customXml" ds:itemID="{8F2D409C-80C5-D446-A821-6D4AEE8060EE}">
   <ds:schemaRefs>
     <ds:schemaRef ds:uri="http://schemas.openxmlformats.org/officeDocument/2006/bibliography"/>
   </ds:schemaRefs>

</xml_diff>